<commit_message>
cambios de local a nube
</commit_message>
<xml_diff>
--- a/word_file_example.docx
+++ b/word_file_example.docx
@@ -8,6 +8,40 @@
           <w:lang w:val="en-US"/>
         </w:rPr>
       </w:pPr>
+      <w:r>
+        <w:rPr>
+          <w:lang w:val="en-US"/>
+        </w:rPr>
+        <w:t xml:space="preserve">Hola </w:t>
+      </w:r>
+      <w:proofErr w:type="spellStart"/>
+      <w:r>
+        <w:rPr>
+          <w:lang w:val="en-US"/>
+        </w:rPr>
+        <w:t>estoy</w:t>
+      </w:r>
+      <w:proofErr w:type="spellEnd"/>
+      <w:r>
+        <w:rPr>
+          <w:lang w:val="en-US"/>
+        </w:rPr>
+        <w:t xml:space="preserve"> </w:t>
+      </w:r>
+      <w:proofErr w:type="spellStart"/>
+      <w:r>
+        <w:rPr>
+          <w:lang w:val="en-US"/>
+        </w:rPr>
+        <w:t>trabajando</w:t>
+      </w:r>
+      <w:proofErr w:type="spellEnd"/>
+      <w:r>
+        <w:rPr>
+          <w:lang w:val="en-US"/>
+        </w:rPr>
+        <w:t xml:space="preserve"> localmente</w:t>
+      </w:r>
     </w:p>
     <w:sectPr>
       <w:pgSz w:w="12240" w:h="15840"/>

</xml_diff>